<commit_message>
Falta estadisticas y prototipos
</commit_message>
<xml_diff>
--- a/Memoria.docx
+++ b/Memoria.docx
@@ -8314,8 +8314,8 @@
             <v:path o:extrusionok="f" gradientshapeok="t" o:connecttype="rect"/>
             <o:lock v:ext="edit" aspectratio="t"/>
           </v:shapetype>
-          <v:shape id="_x0000_i1025" type="#_x0000_t75" style="width:424.9pt;height:114pt">
-            <v:imagedata r:id="rId29" o:title="Captura de pantalla 2016-03-09 a la(s) 20.32.44"/>
+          <v:shape id="_x0000_i1025" type="#_x0000_t75" style="width:425pt;height:114pt">
+            <v:imagedata r:id="rId29" o:title="Captura de pantalla 2016-03-09 a la(s) 20.32"/>
           </v:shape>
         </w:pict>
       </w:r>
@@ -8357,7 +8357,25 @@
         <w:t xml:space="preserve"> 20</w:t>
       </w:r>
       <w:r>
-        <w:t xml:space="preserve"> presentamos cinco preguntas sobre el texto y el contenido del prototipo. En cuatro preguntas de las cinco prevalece la conformidad total con lo preguntado. Por tanto, el valor que más se repite, es decir, la moda es la valoración “totalmente de acuerdo”. Por tanto, hemos decidido no realizar ningún cambio en el contenido y texto.</w:t>
+        <w:t xml:space="preserve"> presentamos cinco preguntas sobre el texto y el contenido del prototipo. En</w:t>
+      </w:r>
+      <w:r>
+        <w:t xml:space="preserve"> las</w:t>
+      </w:r>
+      <w:r>
+        <w:t xml:space="preserve"> cinco</w:t>
+      </w:r>
+      <w:r>
+        <w:t xml:space="preserve"> preguntas</w:t>
+      </w:r>
+      <w:r>
+        <w:t xml:space="preserve"> prevalece la conformidad total con lo preguntado. Por tanto, el valor que más se repite, es decir, la moda es la valoración “totalmente de acuerdo”. </w:t>
+      </w:r>
+      <w:r>
+        <w:t>Así</w:t>
+      </w:r>
+      <w:r>
+        <w:t>, hemos decidido no realizar ningún cambio en el contenido y texto.</w:t>
       </w:r>
     </w:p>
     <w:p>
@@ -8379,8 +8397,8 @@
           <w:lang w:eastAsia="es-ES"/>
         </w:rPr>
         <w:pict>
-          <v:shape id="_x0000_i1026" type="#_x0000_t75" style="width:424.5pt;height:114.75pt">
-            <v:imagedata r:id="rId30" o:title="Captura de pantalla 2016-03-09 a la(s) 20.32.53"/>
+          <v:shape id="_x0000_i1026" type="#_x0000_t75" style="width:424.5pt;height:114.5pt">
+            <v:imagedata r:id="rId30" o:title="Captura de pantalla 2016-03-09 a la(s) 20.32"/>
           </v:shape>
         </w:pict>
       </w:r>
@@ -8415,6 +8433,7 @@
         <w:jc w:val="both"/>
       </w:pPr>
       <w:r>
+        <w:lastRenderedPageBreak/>
         <w:tab/>
         <w:t xml:space="preserve">Respecto a </w:t>
       </w:r>
@@ -8440,7 +8459,27 @@
         <w:t xml:space="preserve">, </w:t>
       </w:r>
       <w:r>
-        <w:t>la moda vuelve a salir positiva con la valoración “totalmente de acuerdo”. No obstante, en lo concerniente al sonido debemos resaltar ciertas deficiencias. Estas se deben a que el prototipo eran unas imágenes y la simulación del sonido era difícil imaginar, pero en parte, quizás nosotros no detallamos cómo iba a reproducir y regular el sonido.</w:t>
+        <w:t>la moda vuelve a salir positiva con la val</w:t>
+      </w:r>
+      <w:r>
+        <w:t>oración “totalmente de acuerdo”, aunque en la tercera haya moda compartida con “de acuerdo”.</w:t>
+      </w:r>
+    </w:p>
+    <w:p>
+      <w:pPr>
+        <w:spacing w:after="0" w:line="360" w:lineRule="auto"/>
+        <w:ind w:firstLine="708"/>
+        <w:contextualSpacing/>
+        <w:jc w:val="both"/>
+      </w:pPr>
+      <w:r>
+        <w:t>No obstante, en lo concerniente al sonido debemos resaltar ciertas deficiencias. Estas se deben a que el prototipo eran unas imágenes y la simulación del sonido era difícil imaginar, pero en parte, quizás nosotros no detallamos cómo iba a reproducir y regular el sonido</w:t>
+      </w:r>
+      <w:r>
+        <w:t xml:space="preserve"> de la misma manera a todos los entrevistados o estos no se hicieron la idea de cómo iban a ser los sonidos con nuestras descripciones sobre los mismos</w:t>
+      </w:r>
+      <w:r>
+        <w:t>.</w:t>
       </w:r>
     </w:p>
     <w:p>
@@ -8463,7 +8502,7 @@
         </w:rPr>
         <w:pict>
           <v:shape id="_x0000_i1027" type="#_x0000_t75" style="width:424.5pt;height:120pt">
-            <v:imagedata r:id="rId31" o:title="Captura de pantalla 2016-03-09 a la(s) 20.33.06"/>
+            <v:imagedata r:id="rId31" o:title="Captura de pantalla 2016-03-09 a la(s) 20.33"/>
           </v:shape>
         </w:pict>
       </w:r>
@@ -8508,7 +8547,25 @@
         <w:t>misma</w:t>
       </w:r>
       <w:r>
-        <w:t>, cuatro personas manifestaron estar de acuerdo, dos de ellas totalmente de acuerdo. Por lo que consideramos que los colores empleados no fatigan y facilitan la lec</w:t>
+        <w:t xml:space="preserve">, </w:t>
+      </w:r>
+      <w:r>
+        <w:t>dos</w:t>
+      </w:r>
+      <w:r>
+        <w:t xml:space="preserve"> personas manifestaron estar de acuerdo</w:t>
+      </w:r>
+      <w:r>
+        <w:t xml:space="preserve"> y</w:t>
+      </w:r>
+      <w:r>
+        <w:t xml:space="preserve"> </w:t>
+      </w:r>
+      <w:r>
+        <w:t>tres</w:t>
+      </w:r>
+      <w:r>
+        <w:t xml:space="preserve"> de ellas totalmente de acuerdo. Por lo que consideramos que los colores empleados no fatigan y facilitan la lec</w:t>
       </w:r>
       <w:r>
         <w:t>t</w:t>
@@ -8531,7 +8588,13 @@
         <w:t xml:space="preserve"> (Figura 22),</w:t>
       </w:r>
       <w:r>
-        <w:t xml:space="preserve"> se puede deducir que el diseño de nuestro prototipo engloba prácticamente la totalidad de problemas de accesibilidad que se pueden encontrar en un aula de Educación Primaria y, además, se facilita y ayuda a aquellos alumnos que padecen dichos problemas. Por ello, mantendremos la estructura básica de ayuda a los discapacitados.</w:t>
+        <w:t xml:space="preserve"> se puede deducir que el diseño de nuestro prototipo engloba prácticamente la totalidad de problemas de accesibilidad que se pueden encontrar en un aula de Educación Primaria y, además, se facilita y ayuda a aquellos alumnos que padecen dichos problemas. Por ello, mantendremos la </w:t>
+      </w:r>
+      <w:r>
+        <w:t>estructura básica de ayuda a los usuarios con problemas de accesibilidad</w:t>
+      </w:r>
+      <w:r>
+        <w:t>.</w:t>
       </w:r>
     </w:p>
     <w:p>
@@ -8548,18 +8611,79 @@
         <w:t xml:space="preserve">(Figura 22) </w:t>
       </w:r>
       <w:r>
-        <w:t xml:space="preserve">hay contradicción, por ello, hemos recordado la entrevista a través de los audios grabados. En ella se preguntó si el alumno de Educación Primaria echaba en falta alguna otra herramienta en el prototipo a parte de las ya empleadas (lupa y altavoz) para facilitar la interacción a personas con problemas de accesibilidad. </w:t>
-      </w:r>
-    </w:p>
-    <w:p>
-      <w:pPr>
-        <w:spacing w:after="0" w:line="360" w:lineRule="auto"/>
-        <w:contextualSpacing/>
-        <w:jc w:val="both"/>
-      </w:pPr>
-      <w:r>
+        <w:t>hay contradicción</w:t>
+      </w:r>
+      <w:r>
+        <w:t xml:space="preserve">. </w:t>
+      </w:r>
+      <w:r>
+        <w:t>Observamos</w:t>
+      </w:r>
+      <w:r>
+        <w:t xml:space="preserve"> una gran oposición entre las respuestas</w:t>
+      </w:r>
+      <w:r>
+        <w:t xml:space="preserve"> (nos lo indica la </w:t>
+      </w:r>
+      <w:r>
+        <w:t>desviación 1.21 puntos</w:t>
+      </w:r>
+      <w:r>
+        <w:t>)</w:t>
+      </w:r>
+      <w:r>
+        <w:t>.</w:t>
+      </w:r>
+      <w:r>
+        <w:t xml:space="preserve"> </w:t>
+      </w:r>
+      <w:r>
+        <w:t>Por un lado</w:t>
+      </w:r>
+      <w:r>
+        <w:t>,</w:t>
+      </w:r>
+      <w:r>
+        <w:t xml:space="preserve"> encontramos cuatro buenas valoraciones de absoluta conformidad </w:t>
+      </w:r>
+      <w:r>
+        <w:t>y</w:t>
+      </w:r>
+      <w:r>
+        <w:t>, por otro,</w:t>
+      </w:r>
+      <w:r>
+        <w:t xml:space="preserve"> dos </w:t>
+      </w:r>
+      <w:r>
+        <w:t xml:space="preserve">valoraciones negativas </w:t>
+      </w:r>
+      <w:r>
+        <w:t xml:space="preserve">ni en acuerdo ni en desacuerdo y </w:t>
+      </w:r>
+      <w:r>
+        <w:t>un en desacuerdo</w:t>
+      </w:r>
+      <w:r>
+        <w:t>. P</w:t>
+      </w:r>
+      <w:r>
+        <w:t xml:space="preserve">or ello, hemos recordado la entrevista a través de los audios grabados. En ella se preguntó si el alumno de Educación Primaria echaba en falta alguna otra herramienta en el prototipo a parte de las ya empleadas (lupa y altavoz) para facilitar la interacción a personas con problemas de accesibilidad. </w:t>
+      </w:r>
+    </w:p>
+    <w:p>
+      <w:pPr>
+        <w:spacing w:after="0" w:line="360" w:lineRule="auto"/>
+        <w:contextualSpacing/>
+        <w:jc w:val="both"/>
+      </w:pPr>
+      <w:r>
+        <w:lastRenderedPageBreak/>
         <w:tab/>
-        <w:t>Los alumnos nos constataron que eran suficientes las dos herramientas empleadas (altavoz y lupa). Por consiguiente, consideramos que es una contradicción y no se va a incluir ninguna herramienta más.</w:t>
+        <w:t xml:space="preserve">Los alumnos nos constataron que eran suficientes las dos herramientas empleadas (altavoz y lupa). Por consiguiente, consideramos que es una contradicción y no se va a </w:t>
+      </w:r>
+      <w:r>
+        <w:t>incluir ninguna herramienta más por no haber sido encontrada ninguna de utilidad.</w:t>
       </w:r>
     </w:p>
     <w:p>
@@ -8580,10 +8704,9 @@
           <w:noProof/>
           <w:lang w:eastAsia="es-ES"/>
         </w:rPr>
-        <w:lastRenderedPageBreak/>
         <w:pict>
-          <v:shape id="_x0000_i1028" type="#_x0000_t75" style="width:425.25pt;height:119.65pt">
-            <v:imagedata r:id="rId32" o:title="Captura de pantalla 2016-03-09 a la(s) 20.33.16"/>
+          <v:shape id="_x0000_i1028" type="#_x0000_t75" style="width:425pt;height:119.5pt">
+            <v:imagedata r:id="rId32" o:title="Captura de pantalla 2016-03-09 a la(s) 20.33"/>
           </v:shape>
         </w:pict>
       </w:r>
@@ -8643,7 +8766,16 @@
         <w:t>acorde</w:t>
       </w:r>
       <w:r>
-        <w:t xml:space="preserve"> (6 de 10 valoraciones). La única sugerencia que se precisó fue escribir el nombre de cada botón debajo o al lado del mismo.</w:t>
+        <w:t xml:space="preserve"> (7</w:t>
+      </w:r>
+      <w:r>
+        <w:t xml:space="preserve"> de </w:t>
+      </w:r>
+      <w:r>
+        <w:t>12</w:t>
+      </w:r>
+      <w:r>
+        <w:t xml:space="preserve"> valoraciones). La única sugerencia que se precisó fue escribir el nombre de cada botón debajo o al lado del mismo.</w:t>
       </w:r>
     </w:p>
     <w:p>
@@ -8665,8 +8797,8 @@
           <w:lang w:eastAsia="es-ES"/>
         </w:rPr>
         <w:pict>
-          <v:shape id="_x0000_i1029" type="#_x0000_t75" style="width:424.9pt;height:131.25pt">
-            <v:imagedata r:id="rId33" o:title="Captura de pantalla 2016-03-09 a la(s) 20.33.26"/>
+          <v:shape id="_x0000_i1029" type="#_x0000_t75" style="width:425pt;height:131pt">
+            <v:imagedata r:id="rId33" o:title="Captura de pantalla 2016-03-09 a la(s) 20.33"/>
           </v:shape>
         </w:pict>
       </w:r>
@@ -8708,16 +8840,31 @@
         <w:t>24</w:t>
       </w:r>
       <w:r>
-        <w:t>, el conteo de valoraciones de cada respuesta es idéntico y bastante bueno pues predomina el resultado totalmente de acuerdo. De la entrevista se extrae que en la zona del profesor para cada alumno se incluyan los aciertos y los fallos de cada pregunta en las actividades, además del total que ya está incluido.</w:t>
-      </w:r>
-    </w:p>
-    <w:p>
-      <w:pPr>
-        <w:spacing w:after="0" w:line="360" w:lineRule="auto"/>
-        <w:contextualSpacing/>
-        <w:jc w:val="both"/>
-      </w:pPr>
-      <w:r>
+        <w:t xml:space="preserve">, </w:t>
+      </w:r>
+      <w:r>
+        <w:t xml:space="preserve">se puede observar que hay gran conformidad en la pregunta sobre las instrucciones (la moda es totalmente de acuerdo que sobrepasa al segundo resultado que más se repite por 3 valoraciones).  Respecto a la segunda pregunta, la moda sigue siendo totalmente de acuerdo que, junto con los de acuerdos, suponen una buena valoración de la capacidad de seguimiento del alumno. </w:t>
+      </w:r>
+    </w:p>
+    <w:p>
+      <w:pPr>
+        <w:spacing w:after="0" w:line="360" w:lineRule="auto"/>
+        <w:ind w:firstLine="708"/>
+        <w:contextualSpacing/>
+        <w:jc w:val="both"/>
+      </w:pPr>
+      <w:r>
+        <w:t>De la entrevista se extrae que en la zona del profesor para cada alumno se incluyan los aciertos y los fallos de cada pregunta en las actividades, además del total que ya está incluido.</w:t>
+      </w:r>
+    </w:p>
+    <w:p>
+      <w:pPr>
+        <w:spacing w:after="0" w:line="360" w:lineRule="auto"/>
+        <w:contextualSpacing/>
+        <w:jc w:val="both"/>
+      </w:pPr>
+      <w:r>
+        <w:lastRenderedPageBreak/>
         <w:tab/>
         <w:t>Por otra parte, se solicitó una representación gráfica de estos fallos personalizada para cada alumno para seguir su evolución.</w:t>
       </w:r>
@@ -8735,16 +8882,14 @@
         <w:contextualSpacing/>
         <w:jc w:val="center"/>
       </w:pPr>
-      <w:bookmarkStart w:id="34" w:name="_GoBack"/>
-      <w:bookmarkEnd w:id="34"/>
       <w:r>
         <w:rPr>
           <w:noProof/>
           <w:lang w:eastAsia="es-ES"/>
         </w:rPr>
         <w:pict>
-          <v:shape id="_x0000_i1030" type="#_x0000_t75" style="width:424.9pt;height:116.25pt">
-            <v:imagedata r:id="rId34" o:title="Captura de pantalla 2016-03-09 a la(s) 20.33.36"/>
+          <v:shape id="_x0000_i1030" type="#_x0000_t75" style="width:424.5pt;height:116.5pt">
+            <v:imagedata r:id="rId34" o:title="Captura de pantalla 2016-03-09 a la(s) 20.33"/>
           </v:shape>
         </w:pict>
       </w:r>
@@ -8756,7 +8901,6 @@
         <w:jc w:val="center"/>
       </w:pPr>
       <w:r>
-        <w:lastRenderedPageBreak/>
         <w:t xml:space="preserve">Figura </w:t>
       </w:r>
       <w:r>
@@ -8858,7 +9002,7 @@
           <w:szCs w:val="24"/>
         </w:rPr>
       </w:pPr>
-      <w:bookmarkStart w:id="35" w:name="_Toc445319712"/>
+      <w:bookmarkStart w:id="34" w:name="_Toc445319712"/>
       <w:r>
         <w:rPr>
           <w:rFonts w:ascii="Times New Roman" w:hAnsi="Times New Roman" w:cs="Times New Roman"/>
@@ -8869,7 +9013,7 @@
         <w:lastRenderedPageBreak/>
         <w:t>CONCLUSIONES</w:t>
       </w:r>
-      <w:bookmarkEnd w:id="35"/>
+      <w:bookmarkEnd w:id="34"/>
     </w:p>
     <w:p>
       <w:pPr>
@@ -9110,7 +9254,7 @@
       <w:r>
         <w:br w:type="page"/>
       </w:r>
-      <w:bookmarkStart w:id="36" w:name="_Toc445319713"/>
+      <w:bookmarkStart w:id="35" w:name="_Toc445319713"/>
       <w:r>
         <w:rPr>
           <w:rFonts w:ascii="Times New Roman" w:hAnsi="Times New Roman" w:cs="Times New Roman"/>
@@ -9121,7 +9265,7 @@
         <w:lastRenderedPageBreak/>
         <w:t>REFERENCIAS</w:t>
       </w:r>
-      <w:bookmarkEnd w:id="36"/>
+      <w:bookmarkEnd w:id="35"/>
     </w:p>
     <w:p>
       <w:pPr>
@@ -9539,6 +9683,17 @@
         </w:rPr>
         <w:t>Resultados</w:t>
       </w:r>
+      <w:r>
+        <w:rPr>
+          <w:rStyle w:val="Hipervnculo"/>
+          <w:b/>
+          <w:color w:val="auto"/>
+          <w:u w:val="none"/>
+        </w:rPr>
+        <w:t xml:space="preserve"> y estadísticas sobre el cuestionario</w:t>
+      </w:r>
+      <w:bookmarkStart w:id="36" w:name="_GoBack"/>
+      <w:bookmarkEnd w:id="36"/>
     </w:p>
     <w:p>
       <w:pPr>
@@ -9697,7 +9852,7 @@
 
 <file path=word/numbering.xml><?xml version="1.0" encoding="utf-8"?>
 <w:numbering xmlns:wpc="http://schemas.microsoft.com/office/word/2010/wordprocessingCanvas" xmlns:mc="http://schemas.openxmlformats.org/markup-compatibility/2006" xmlns:o="urn:schemas-microsoft-com:office:office" xmlns:r="http://schemas.openxmlformats.org/officeDocument/2006/relationships" xmlns:m="http://schemas.openxmlformats.org/officeDocument/2006/math" xmlns:v="urn:schemas-microsoft-com:vml" xmlns:wp14="http://schemas.microsoft.com/office/word/2010/wordprocessingDrawing" xmlns:wp="http://schemas.openxmlformats.org/drawingml/2006/wordprocessingDrawing" xmlns:w10="urn:schemas-microsoft-com:office:word" xmlns:w="http://schemas.openxmlformats.org/wordprocessingml/2006/main" xmlns:w14="http://schemas.microsoft.com/office/word/2010/wordml" xmlns:w15="http://schemas.microsoft.com/office/word/2012/wordml" xmlns:wpg="http://schemas.microsoft.com/office/word/2010/wordprocessingGroup" xmlns:wpi="http://schemas.microsoft.com/office/word/2010/wordprocessingInk" xmlns:wne="http://schemas.microsoft.com/office/word/2006/wordml" xmlns:wps="http://schemas.microsoft.com/office/word/2010/wordprocessingShape" mc:Ignorable="w14 w15 wp14">
-  <w:abstractNum w:abstractNumId="0" w15:restartNumberingAfterBreak="0">
+  <w:abstractNum w:abstractNumId="0">
     <w:nsid w:val="1D3C346D"/>
     <w:multiLevelType w:val="hybridMultilevel"/>
     <w:tmpl w:val="9F0C0E8E"/>
@@ -9809,7 +9964,7 @@
       </w:rPr>
     </w:lvl>
   </w:abstractNum>
-  <w:abstractNum w:abstractNumId="1" w15:restartNumberingAfterBreak="0">
+  <w:abstractNum w:abstractNumId="1">
     <w:nsid w:val="2B370FC7"/>
     <w:multiLevelType w:val="hybridMultilevel"/>
     <w:tmpl w:val="E9E46202"/>
@@ -9922,7 +10077,7 @@
       </w:rPr>
     </w:lvl>
   </w:abstractNum>
-  <w:abstractNum w:abstractNumId="2" w15:restartNumberingAfterBreak="0">
+  <w:abstractNum w:abstractNumId="2">
     <w:nsid w:val="371151EF"/>
     <w:multiLevelType w:val="hybridMultilevel"/>
     <w:tmpl w:val="6BF8A3A6"/>
@@ -10034,7 +10189,7 @@
       </w:rPr>
     </w:lvl>
   </w:abstractNum>
-  <w:abstractNum w:abstractNumId="3" w15:restartNumberingAfterBreak="0">
+  <w:abstractNum w:abstractNumId="3">
     <w:nsid w:val="569C73F8"/>
     <w:multiLevelType w:val="hybridMultilevel"/>
     <w:tmpl w:val="4976B6F4"/>
@@ -11336,7 +11491,7 @@
 </file>
 
 <file path=customXml/itemProps1.xml><?xml version="1.0" encoding="utf-8"?>
-<ds:datastoreItem xmlns:ds="http://schemas.openxmlformats.org/officeDocument/2006/customXml" ds:itemID="{01954BA8-D972-4BBD-A79E-C37E7858C4B3}">
+<ds:datastoreItem xmlns:ds="http://schemas.openxmlformats.org/officeDocument/2006/customXml" ds:itemID="{D1A6DBE9-52AB-40CC-8F36-6EFA6C811E1F}">
   <ds:schemaRefs>
     <ds:schemaRef ds:uri="http://schemas.openxmlformats.org/officeDocument/2006/bibliography"/>
   </ds:schemaRefs>

</xml_diff>